<commit_message>
Submit quiz1, fix HW1 typo
</commit_message>
<xml_diff>
--- a/assignments/hw1.docx
+++ b/assignments/hw1.docx
@@ -137,15 +137,13 @@
         <w:jc w:val="both"/>
       </w:pPr>
       <w:r>
-        <w:t xml:space="preserve">The most differentiating point of generic and custom software development is the intended user the product is supposed to serve. Generic software products are designed with a larger target audience in mind, they are purchasable by any customer whereas custom software products are geared toward specific </w:t>
-      </w:r>
-      <w:proofErr w:type="gramStart"/>
-      <w:r>
-        <w:t>customers  In</w:t>
-      </w:r>
-      <w:proofErr w:type="gramEnd"/>
-      <w:r>
-        <w:t xml:space="preserve"> the context of generic product users, they are often cheaper due to mass marketing, have more feedback from a larger audience, and readily available as opposed to specialized software.</w:t>
+        <w:t>The most differentiating point of generic and custom software development is the intended user the product is supposed to serve. Generic software products are designed with a larger target audience in mind, they are purchasable by any customer whereas custom software products are geared toward specific customers</w:t>
+      </w:r>
+      <w:r>
+        <w:t>.</w:t>
+      </w:r>
+      <w:r>
+        <w:t xml:space="preserve"> In the context of generic product users, they are often cheaper due to mass marketing, have more feedback from a larger audience, and readily available as opposed to specialized software.</w:t>
       </w:r>
     </w:p>
     <w:p>
@@ -549,17 +547,39 @@
         <w:jc w:val="both"/>
       </w:pPr>
       <w:r>
-        <w:t xml:space="preserve">Software development is an increasingly complex task (particularly in large systems) that requires a group of collaborating engineers. Electronic connectivity, usually in the form of online </w:t>
+        <w:t>Software development is an increasingly complex task (particularly in large systems) that requires a group of collaborating engineers. Electronic connectivity</w:t>
+      </w:r>
+      <w:r>
+        <w:t xml:space="preserve"> </w:t>
+      </w:r>
+      <w:r>
+        <w:t>–</w:t>
+      </w:r>
+      <w:r>
+        <w:t xml:space="preserve"> </w:t>
+      </w:r>
+      <w:r>
+        <w:t xml:space="preserve">usually in the form of online </w:t>
       </w:r>
       <w:r>
         <w:lastRenderedPageBreak/>
-        <w:t xml:space="preserve">communication, facilitates the balancing of workload between participating software engineers by enabling them to operate in a separate location (or </w:t>
-      </w:r>
-      <w:proofErr w:type="spellStart"/>
-      <w:r>
-        <w:t>timezone</w:t>
-      </w:r>
-      <w:proofErr w:type="spellEnd"/>
+        <w:t>communication</w:t>
+      </w:r>
+      <w:r>
+        <w:t xml:space="preserve"> </w:t>
+      </w:r>
+      <w:r>
+        <w:t>–</w:t>
+      </w:r>
+      <w:r>
+        <w:t xml:space="preserve"> </w:t>
+      </w:r>
+      <w:r>
+        <w:t xml:space="preserve">facilitates the balancing of workload between participating software engineers by enabling them to operate in a separate location (or </w:t>
+      </w:r>
+      <w:r>
+        <w:t>time zone</w:t>
+      </w:r>
       <w:r>
         <w:t>). This resource sharing is not limited to the source code, as design blueprints and other documentation could help in creating a centralized knowledge base. Moreover, constant engagement would foster team intimacy and promote a productive environment.</w:t>
       </w:r>
@@ -1522,7 +1542,6 @@
   <w:style w:type="character" w:default="1" w:styleId="DefaultParagraphFont">
     <w:name w:val="Default Paragraph Font"/>
     <w:uiPriority w:val="1"/>
-    <w:semiHidden/>
     <w:unhideWhenUsed/>
   </w:style>
   <w:style w:type="table" w:default="1" w:styleId="TableNormal">

</xml_diff>

<commit_message>
Submit HW3-4, fix HW1 book reference page
</commit_message>
<xml_diff>
--- a/assignments/hw1.docx
+++ b/assignments/hw1.docx
@@ -369,7 +369,7 @@
             <w:fldChar w:fldCharType="begin"/>
           </w:r>
           <w:r>
-            <w:instrText xml:space="preserve">CITATION Som161 \p 27 \l 1033 </w:instrText>
+            <w:instrText xml:space="preserve">CITATION Som161 \p 25 \l 1033 </w:instrText>
           </w:r>
           <w:r>
             <w:fldChar w:fldCharType="separate"/>
@@ -378,7 +378,7 @@
             <w:rPr>
               <w:noProof/>
             </w:rPr>
-            <w:t xml:space="preserve"> (Sommerville, 2016, p. 27)</w:t>
+            <w:t xml:space="preserve"> (Sommerville, 2016, p. 25)</w:t>
           </w:r>
           <w:r>
             <w:fldChar w:fldCharType="end"/>
@@ -464,7 +464,7 @@
             <w:fldChar w:fldCharType="begin"/>
           </w:r>
           <w:r>
-            <w:instrText xml:space="preserve">CITATION Som161 \p 28 \l 1033 </w:instrText>
+            <w:instrText xml:space="preserve">CITATION Som161 \p 26 \l 1033 </w:instrText>
           </w:r>
           <w:r>
             <w:fldChar w:fldCharType="separate"/>
@@ -473,7 +473,7 @@
             <w:rPr>
               <w:noProof/>
             </w:rPr>
-            <w:t xml:space="preserve"> (Sommerville, 2016, p. 28)</w:t>
+            <w:t xml:space="preserve"> (Sommerville, 2016, p. 26)</w:t>
           </w:r>
           <w:r>
             <w:fldChar w:fldCharType="end"/>
@@ -625,7 +625,7 @@
             <w:p>
               <w:pPr>
                 <w:pStyle w:val="Bibliography"/>
-                <w:spacing w:line="360" w:lineRule="auto"/>
+                <w:spacing w:after="240" w:line="360" w:lineRule="auto"/>
                 <w:ind w:left="720" w:hanging="720"/>
                 <w:rPr>
                   <w:noProof/>
@@ -654,18 +654,18 @@
                   <w:iCs/>
                   <w:noProof/>
                 </w:rPr>
-                <w:t>Software Engineering Diversity</w:t>
+                <w:t>Software engineering diversity</w:t>
               </w:r>
               <w:r>
                 <w:rPr>
                   <w:noProof/>
                 </w:rPr>
-                <w:t xml:space="preserve"> (10 ed., pp. 27-28). Pearson Education.</w:t>
+                <w:t xml:space="preserve"> (10 ed., pp. 25-26). Pearson Education.</w:t>
               </w:r>
             </w:p>
             <w:p>
               <w:pPr>
-                <w:spacing w:line="360" w:lineRule="auto"/>
+                <w:spacing w:after="240" w:line="360" w:lineRule="auto"/>
               </w:pPr>
               <w:r>
                 <w:rPr>
@@ -2197,7 +2197,7 @@
   <b:Source>
     <b:Tag>Som161</b:Tag>
     <b:SourceType>BookSection</b:SourceType>
-    <b:Guid>{DF73C5BD-0845-EA4B-89A9-6D2329B74326}</b:Guid>
+    <b:Guid>{4C4B4E2B-D3DA-184A-88CC-FF1FB075CA97}</b:Guid>
     <b:Author>
       <b:Author>
         <b:NameList>
@@ -2209,10 +2209,10 @@
       </b:Author>
     </b:Author>
     <b:Title>Software Engineering</b:Title>
-    <b:BookTitle>Software Engineering Diversity</b:BookTitle>
+    <b:BookTitle>Software engineering diversity</b:BookTitle>
     <b:Publisher>Pearson Education</b:Publisher>
     <b:Year>2016</b:Year>
-    <b:Pages>27-28</b:Pages>
+    <b:Pages>25-26</b:Pages>
     <b:Edition>10</b:Edition>
     <b:RefOrder>1</b:RefOrder>
   </b:Source>
@@ -2220,7 +2220,7 @@
 </file>
 
 <file path=customXml/itemProps1.xml><?xml version="1.0" encoding="utf-8"?>
-<ds:datastoreItem xmlns:ds="http://schemas.openxmlformats.org/officeDocument/2006/customXml" ds:itemID="{D1708855-02A7-3649-A574-6378739769EF}">
+<ds:datastoreItem xmlns:ds="http://schemas.openxmlformats.org/officeDocument/2006/customXml" ds:itemID="{F762EEA6-BF78-FA40-AE5E-B04EF5D3B47D}">
   <ds:schemaRefs>
     <ds:schemaRef ds:uri="http://schemas.openxmlformats.org/officeDocument/2006/bibliography"/>
   </ds:schemaRefs>

</xml_diff>

<commit_message>
Submit quiz3, link question sheet to main headline
</commit_message>
<xml_diff>
--- a/assignments/hw1.docx
+++ b/assignments/hw1.docx
@@ -13,6 +13,41 @@
           <w:szCs w:val="36"/>
         </w:rPr>
       </w:pPr>
+      <w:hyperlink r:id="rId8" w:history="1">
+        <w:r>
+          <w:rPr>
+            <w:rStyle w:val="Hyperlink"/>
+            <w:rFonts w:asciiTheme="majorHAnsi" w:hAnsiTheme="majorHAnsi" w:cstheme="majorHAnsi"/>
+            <w:b/>
+            <w:bCs/>
+            <w:sz w:val="36"/>
+            <w:szCs w:val="36"/>
+          </w:rPr>
+          <w:t>Hom</w:t>
+        </w:r>
+        <w:r>
+          <w:rPr>
+            <w:rStyle w:val="Hyperlink"/>
+            <w:rFonts w:asciiTheme="majorHAnsi" w:hAnsiTheme="majorHAnsi" w:cstheme="majorHAnsi"/>
+            <w:b/>
+            <w:bCs/>
+            <w:sz w:val="36"/>
+            <w:szCs w:val="36"/>
+          </w:rPr>
+          <w:t>e</w:t>
+        </w:r>
+        <w:r>
+          <w:rPr>
+            <w:rStyle w:val="Hyperlink"/>
+            <w:rFonts w:asciiTheme="majorHAnsi" w:hAnsiTheme="majorHAnsi" w:cstheme="majorHAnsi"/>
+            <w:b/>
+            <w:bCs/>
+            <w:sz w:val="36"/>
+            <w:szCs w:val="36"/>
+          </w:rPr>
+          <w:t>work 1</w:t>
+        </w:r>
+      </w:hyperlink>
       <w:r>
         <w:rPr>
           <w:rFonts w:asciiTheme="majorHAnsi" w:hAnsiTheme="majorHAnsi" w:cstheme="majorHAnsi"/>
@@ -21,7 +56,7 @@
           <w:sz w:val="36"/>
           <w:szCs w:val="36"/>
         </w:rPr>
-        <w:t>Homework 1: Introduction</w:t>
+        <w:t>: Introduction</w:t>
       </w:r>
     </w:p>
     <w:p>
@@ -681,9 +716,9 @@
       </w:sdtContent>
     </w:sdt>
     <w:sectPr>
-      <w:headerReference w:type="default" r:id="rId8"/>
-      <w:footerReference w:type="even" r:id="rId9"/>
-      <w:footerReference w:type="default" r:id="rId10"/>
+      <w:headerReference w:type="default" r:id="rId9"/>
+      <w:footerReference w:type="even" r:id="rId10"/>
+      <w:footerReference w:type="default" r:id="rId11"/>
       <w:pgSz w:w="12240" w:h="15840"/>
       <w:pgMar w:top="1440" w:right="1440" w:bottom="1440" w:left="1440" w:header="720" w:footer="720" w:gutter="0"/>
       <w:cols w:space="720"/>
@@ -1894,6 +1929,41 @@
     <w:unhideWhenUsed/>
     <w:rsid w:val="004F2063"/>
   </w:style>
+  <w:style w:type="character" w:styleId="Hyperlink">
+    <w:name w:val="Hyperlink"/>
+    <w:basedOn w:val="DefaultParagraphFont"/>
+    <w:uiPriority w:val="99"/>
+    <w:unhideWhenUsed/>
+    <w:rsid w:val="00041A67"/>
+    <w:rPr>
+      <w:color w:val="0563C1" w:themeColor="hyperlink"/>
+      <w:u w:val="single"/>
+    </w:rPr>
+  </w:style>
+  <w:style w:type="character" w:styleId="UnresolvedMention">
+    <w:name w:val="Unresolved Mention"/>
+    <w:basedOn w:val="DefaultParagraphFont"/>
+    <w:uiPriority w:val="99"/>
+    <w:semiHidden/>
+    <w:unhideWhenUsed/>
+    <w:rsid w:val="00041A67"/>
+    <w:rPr>
+      <w:color w:val="605E5C"/>
+      <w:shd w:val="clear" w:color="auto" w:fill="E1DFDD"/>
+    </w:rPr>
+  </w:style>
+  <w:style w:type="character" w:styleId="FollowedHyperlink">
+    <w:name w:val="FollowedHyperlink"/>
+    <w:basedOn w:val="DefaultParagraphFont"/>
+    <w:uiPriority w:val="99"/>
+    <w:semiHidden/>
+    <w:unhideWhenUsed/>
+    <w:rsid w:val="00041A67"/>
+    <w:rPr>
+      <w:color w:val="954F72" w:themeColor="followedHyperlink"/>
+      <w:u w:val="single"/>
+    </w:rPr>
+  </w:style>
 </w:styles>
 </file>
 

</xml_diff>

<commit_message>
Submit HW7, punctuation style from Associated Press
</commit_message>
<xml_diff>
--- a/assignments/hw1.docx
+++ b/assignments/hw1.docx
@@ -23,29 +23,7 @@
             <w:sz w:val="36"/>
             <w:szCs w:val="36"/>
           </w:rPr>
-          <w:t>Hom</w:t>
-        </w:r>
-        <w:r>
-          <w:rPr>
-            <w:rStyle w:val="Hyperlink"/>
-            <w:rFonts w:asciiTheme="majorHAnsi" w:hAnsiTheme="majorHAnsi" w:cstheme="majorHAnsi"/>
-            <w:b/>
-            <w:bCs/>
-            <w:sz w:val="36"/>
-            <w:szCs w:val="36"/>
-          </w:rPr>
-          <w:t>e</w:t>
-        </w:r>
-        <w:r>
-          <w:rPr>
-            <w:rStyle w:val="Hyperlink"/>
-            <w:rFonts w:asciiTheme="majorHAnsi" w:hAnsiTheme="majorHAnsi" w:cstheme="majorHAnsi"/>
-            <w:b/>
-            <w:bCs/>
-            <w:sz w:val="36"/>
-            <w:szCs w:val="36"/>
-          </w:rPr>
-          <w:t>work 1</w:t>
+          <w:t>Homework 1</w:t>
         </w:r>
       </w:hyperlink>
       <w:r>
@@ -109,7 +87,7 @@
         <w:jc w:val="both"/>
       </w:pPr>
       <w:r>
-        <w:t>It is easy to perceive writing lines of code as the only responsibility of a professional software developer. However, this limited point of view disregards the fact that there are extensive processes before coding, such as specifying customer requirements, comprehensive product design, maintaining proper documentation, and assuring quality through software testing. Even after delivering the product, the engineering team must oversee critical security patches, user technical support, and a roadmap for future updates. Therefore, professional software development is a perpetual cycle of improvement and collaboration that requires as much expertise as the source code itself.</w:t>
+        <w:t>It is easy to perceive writing lines of code as the only responsibility of a professional software developer. However, this limited point of view disregards the fact that there are extensive processes before coding, such as specifying customer requirements, comprehensive product design, maintaining proper documentation and assuring quality through software testing. Even after delivering the product, the engineering team must oversee critical security patches, user technical support and a roadmap for future updates. Therefore, professional software development is a perpetual cycle of improvement and collaboration that requires as much expertise as the source code itself.</w:t>
       </w:r>
     </w:p>
     <w:p>
@@ -421,7 +399,7 @@
         </w:sdtContent>
       </w:sdt>
       <w:r>
-        <w:t>. The diversity in software applications ensures that distinct engineering techniques are applied. However, all applications must still adhere to the basic principles of software engineering such as understanding the Software Development Life Cycle (SDLC), expecting good performance, managing requirements, and reusing existing solutions.</w:t>
+        <w:t>. The diversity in software applications ensures that distinct engineering techniques are applied. However, all applications must still adhere to the basic principles of software engineering such as understanding the Software Development Life Cycle (SDLC), expecting good performance, managing requirements and reusing existing solutions.</w:t>
       </w:r>
       <w:r>
         <w:t xml:space="preserve"> </w:t>
@@ -487,7 +465,7 @@
         <w:jc w:val="both"/>
       </w:pPr>
       <w:r>
-        <w:t>Software engineering fundamentals are relevant because it is beneficial to apply them regardless of the application type. Being familiar with the software development process will result in efficient time management. On the other hand, building reliable software ensures that the application can withstand difficult circumstances like hardware failures, loss of network connection, and other dependability issues. Requirements define the application's objective based on the customer's specifications. Finally, repurposing existing resources is generally encouraged to cut costs and improve overall quality, since existing components are already extensively tested</w:t>
+        <w:t>Software engineering fundamentals are relevant because it is beneficial to apply them regardless of the application type. Being familiar with the software development process will result in efficient time management. On the other hand, building reliable software ensures that the application can withstand difficult circumstances like hardware failures, loss of network connection and other dependability issues. Requirements define the application's objective based on the customer's specifications. Finally, repurposing existing resources is generally encouraged to cut costs and improve overall quality, since existing components are already extensively tested</w:t>
       </w:r>
       <w:sdt>
         <w:sdtPr>

</xml_diff>

<commit_message>
Submit HW22, add exam dates
</commit_message>
<xml_diff>
--- a/assignments/hw1.docx
+++ b/assignments/hw1.docx
@@ -637,6 +637,16 @@
         <w:spacing w:after="240" w:line="360" w:lineRule="auto"/>
         <w:ind w:firstLine="720"/>
         <w:jc w:val="both"/>
+        <w:rPr>
+          <w:rFonts w:asciiTheme="majorHAnsi" w:eastAsiaTheme="majorEastAsia" w:hAnsiTheme="majorHAnsi" w:cstheme="majorBidi"/>
+          <w:b/>
+          <w:bCs/>
+          <w:kern w:val="0"/>
+          <w:sz w:val="28"/>
+          <w:szCs w:val="28"/>
+          <w:lang w:bidi="en-US"/>
+          <w14:ligatures w14:val="none"/>
+        </w:rPr>
       </w:pPr>
       <w:r>
         <w:t>Software development is an increasingly complex task (particularly in large systems) that requires a group of collaborating engineers. Electronic connectivity</w:t>
@@ -674,6 +684,13 @@
     </w:p>
     <w:sdt>
       <w:sdtPr>
+        <w:id w:val="745618350"/>
+        <w:docPartObj>
+          <w:docPartGallery w:val="Bibliographies"/>
+          <w:docPartUnique/>
+        </w:docPartObj>
+      </w:sdtPr>
+      <w:sdtEndPr>
         <w:rPr>
           <w:rFonts w:asciiTheme="minorHAnsi" w:eastAsiaTheme="minorHAnsi" w:hAnsiTheme="minorHAnsi" w:cstheme="minorBidi"/>
           <w:b w:val="0"/>
@@ -685,18 +702,12 @@
           <w:lang w:bidi="ar-SA"/>
           <w14:ligatures w14:val="standardContextual"/>
         </w:rPr>
-        <w:id w:val="797268319"/>
-        <w:docPartObj>
-          <w:docPartGallery w:val="Bibliographies"/>
-          <w:docPartUnique/>
-        </w:docPartObj>
-      </w:sdtPr>
-      <w:sdtEndPr/>
+      </w:sdtEndPr>
       <w:sdtContent>
         <w:p>
           <w:pPr>
             <w:pStyle w:val="Heading1"/>
-            <w:spacing w:before="0" w:after="240" w:line="360" w:lineRule="auto"/>
+            <w:spacing w:after="240" w:line="360" w:lineRule="auto"/>
             <w:rPr>
               <w:color w:val="auto"/>
             </w:rPr>
@@ -705,15 +716,14 @@
             <w:rPr>
               <w:color w:val="auto"/>
             </w:rPr>
-            <w:t>Bibliography</w:t>
+            <w:t>References</w:t>
           </w:r>
         </w:p>
         <w:sdt>
           <w:sdtPr>
-            <w:id w:val="111145805"/>
+            <w:id w:val="-573587230"/>
             <w:bibliography/>
           </w:sdtPr>
-          <w:sdtEndPr/>
           <w:sdtContent>
             <w:p>
               <w:pPr>

</xml_diff>